<commit_message>
19 maret sebelum tidur
</commit_message>
<xml_diff>
--- a/2021 DEBI TOMIKA/III. SISTEM INFORMASI DAN MULTIMEDIA/III.A. Sistem Informasi/15. III.A.9. Membuat Program Aplikasi SICAKEP.docx
+++ b/2021 DEBI TOMIKA/III. SISTEM INFORMASI DAN MULTIMEDIA/III.A. Sistem Informasi/15. III.A.9. Membuat Program Aplikasi SICAKEP.docx
@@ -47,7 +47,25 @@
           <w:sz w:val="24"/>
           <w:szCs w:val="24"/>
         </w:rPr>
-        <w:t>SISTEM INFORMASI PENILAIAN CKP PEGAWAI (SICAKEP)</w:t>
+        <w:t xml:space="preserve">SISTEM INFORMASI PENILAIAN </w:t>
+      </w:r>
+      <w:r>
+        <w:rPr>
+          <w:b/>
+          <w:bCs/>
+          <w:sz w:val="24"/>
+          <w:szCs w:val="24"/>
+        </w:rPr>
+        <w:t>CAPAIAN KINERJA</w:t>
+      </w:r>
+      <w:r>
+        <w:rPr>
+          <w:b/>
+          <w:bCs/>
+          <w:sz w:val="24"/>
+          <w:szCs w:val="24"/>
+        </w:rPr>
+        <w:t xml:space="preserve"> PEGAWAI (SICAKEP)</w:t>
       </w:r>
     </w:p>
     <w:p>
@@ -221,7 +239,7 @@
           <v:shape id="_x0000_i1025" type="#_x0000_t75" style="width:467.6pt;height:332.6pt" o:ole="">
             <v:imagedata r:id="rId8" o:title=""/>
           </v:shape>
-          <o:OLEObject Type="Embed" ProgID="Visio.Drawing.15" ShapeID="_x0000_i1025" DrawAspect="Content" ObjectID="_1740373423" r:id="rId9"/>
+          <o:OLEObject Type="Embed" ProgID="Visio.Drawing.15" ShapeID="_x0000_i1025" DrawAspect="Content" ObjectID="_1740718440" r:id="rId9"/>
         </w:object>
       </w:r>
     </w:p>
@@ -2142,8 +2160,9 @@
           <w:szCs w:val="24"/>
           <w:lang w:val="en-US"/>
         </w:rPr>
-        <w:t xml:space="preserve">Sama seperti </w:t>
-      </w:r>
+        <w:t xml:space="preserve">Sama </w:t>
+      </w:r>
+      <w:proofErr w:type="spellStart"/>
       <w:r>
         <w:rPr>
           <w:rFonts w:eastAsia="Times New Roman" w:cstheme="minorHAnsi"/>
@@ -2153,8 +2172,9 @@
           <w:szCs w:val="24"/>
           <w:lang w:val="en-US"/>
         </w:rPr>
-        <w:t>m</w:t>
-      </w:r>
+        <w:t>seperti</w:t>
+      </w:r>
+      <w:proofErr w:type="spellEnd"/>
       <w:r>
         <w:rPr>
           <w:rFonts w:eastAsia="Times New Roman" w:cstheme="minorHAnsi"/>
@@ -2164,7 +2184,7 @@
           <w:szCs w:val="24"/>
           <w:lang w:val="en-US"/>
         </w:rPr>
-        <w:t xml:space="preserve">odel pada umumnya, </w:t>
+        <w:t xml:space="preserve"> </w:t>
       </w:r>
       <w:r>
         <w:rPr>
@@ -2175,7 +2195,7 @@
           <w:szCs w:val="24"/>
           <w:lang w:val="en-US"/>
         </w:rPr>
-        <w:t>model</w:t>
+        <w:t>m</w:t>
       </w:r>
       <w:r>
         <w:rPr>
@@ -2186,7 +2206,173 @@
           <w:szCs w:val="24"/>
           <w:lang w:val="en-US"/>
         </w:rPr>
-        <w:t xml:space="preserve"> berfungsi untuk memproses dan mengolah data dari </w:t>
+        <w:t xml:space="preserve">odel pada </w:t>
+      </w:r>
+      <w:proofErr w:type="spellStart"/>
+      <w:r>
+        <w:rPr>
+          <w:rFonts w:eastAsia="Times New Roman" w:cstheme="minorHAnsi"/>
+          <w:noProof w:val="0"/>
+          <w:color w:val="4D4D4D"/>
+          <w:sz w:val="24"/>
+          <w:szCs w:val="24"/>
+          <w:lang w:val="en-US"/>
+        </w:rPr>
+        <w:t>umumnya</w:t>
+      </w:r>
+      <w:proofErr w:type="spellEnd"/>
+      <w:r>
+        <w:rPr>
+          <w:rFonts w:eastAsia="Times New Roman" w:cstheme="minorHAnsi"/>
+          <w:noProof w:val="0"/>
+          <w:color w:val="4D4D4D"/>
+          <w:sz w:val="24"/>
+          <w:szCs w:val="24"/>
+          <w:lang w:val="en-US"/>
+        </w:rPr>
+        <w:t xml:space="preserve">, </w:t>
+      </w:r>
+      <w:r>
+        <w:rPr>
+          <w:rFonts w:eastAsia="Times New Roman" w:cstheme="minorHAnsi"/>
+          <w:noProof w:val="0"/>
+          <w:color w:val="4D4D4D"/>
+          <w:sz w:val="24"/>
+          <w:szCs w:val="24"/>
+          <w:lang w:val="en-US"/>
+        </w:rPr>
+        <w:t>model</w:t>
+      </w:r>
+      <w:r>
+        <w:rPr>
+          <w:rFonts w:eastAsia="Times New Roman" w:cstheme="minorHAnsi"/>
+          <w:noProof w:val="0"/>
+          <w:color w:val="4D4D4D"/>
+          <w:sz w:val="24"/>
+          <w:szCs w:val="24"/>
+          <w:lang w:val="en-US"/>
+        </w:rPr>
+        <w:t xml:space="preserve"> </w:t>
+      </w:r>
+      <w:proofErr w:type="spellStart"/>
+      <w:r>
+        <w:rPr>
+          <w:rFonts w:eastAsia="Times New Roman" w:cstheme="minorHAnsi"/>
+          <w:noProof w:val="0"/>
+          <w:color w:val="4D4D4D"/>
+          <w:sz w:val="24"/>
+          <w:szCs w:val="24"/>
+          <w:lang w:val="en-US"/>
+        </w:rPr>
+        <w:t>berfungsi</w:t>
+      </w:r>
+      <w:proofErr w:type="spellEnd"/>
+      <w:r>
+        <w:rPr>
+          <w:rFonts w:eastAsia="Times New Roman" w:cstheme="minorHAnsi"/>
+          <w:noProof w:val="0"/>
+          <w:color w:val="4D4D4D"/>
+          <w:sz w:val="24"/>
+          <w:szCs w:val="24"/>
+          <w:lang w:val="en-US"/>
+        </w:rPr>
+        <w:t xml:space="preserve"> </w:t>
+      </w:r>
+      <w:proofErr w:type="spellStart"/>
+      <w:r>
+        <w:rPr>
+          <w:rFonts w:eastAsia="Times New Roman" w:cstheme="minorHAnsi"/>
+          <w:noProof w:val="0"/>
+          <w:color w:val="4D4D4D"/>
+          <w:sz w:val="24"/>
+          <w:szCs w:val="24"/>
+          <w:lang w:val="en-US"/>
+        </w:rPr>
+        <w:t>untuk</w:t>
+      </w:r>
+      <w:proofErr w:type="spellEnd"/>
+      <w:r>
+        <w:rPr>
+          <w:rFonts w:eastAsia="Times New Roman" w:cstheme="minorHAnsi"/>
+          <w:noProof w:val="0"/>
+          <w:color w:val="4D4D4D"/>
+          <w:sz w:val="24"/>
+          <w:szCs w:val="24"/>
+          <w:lang w:val="en-US"/>
+        </w:rPr>
+        <w:t xml:space="preserve"> </w:t>
+      </w:r>
+      <w:proofErr w:type="spellStart"/>
+      <w:r>
+        <w:rPr>
+          <w:rFonts w:eastAsia="Times New Roman" w:cstheme="minorHAnsi"/>
+          <w:noProof w:val="0"/>
+          <w:color w:val="4D4D4D"/>
+          <w:sz w:val="24"/>
+          <w:szCs w:val="24"/>
+          <w:lang w:val="en-US"/>
+        </w:rPr>
+        <w:t>memproses</w:t>
+      </w:r>
+      <w:proofErr w:type="spellEnd"/>
+      <w:r>
+        <w:rPr>
+          <w:rFonts w:eastAsia="Times New Roman" w:cstheme="minorHAnsi"/>
+          <w:noProof w:val="0"/>
+          <w:color w:val="4D4D4D"/>
+          <w:sz w:val="24"/>
+          <w:szCs w:val="24"/>
+          <w:lang w:val="en-US"/>
+        </w:rPr>
+        <w:t xml:space="preserve"> dan </w:t>
+      </w:r>
+      <w:proofErr w:type="spellStart"/>
+      <w:r>
+        <w:rPr>
+          <w:rFonts w:eastAsia="Times New Roman" w:cstheme="minorHAnsi"/>
+          <w:noProof w:val="0"/>
+          <w:color w:val="4D4D4D"/>
+          <w:sz w:val="24"/>
+          <w:szCs w:val="24"/>
+          <w:lang w:val="en-US"/>
+        </w:rPr>
+        <w:t>mengolah</w:t>
+      </w:r>
+      <w:proofErr w:type="spellEnd"/>
+      <w:r>
+        <w:rPr>
+          <w:rFonts w:eastAsia="Times New Roman" w:cstheme="minorHAnsi"/>
+          <w:noProof w:val="0"/>
+          <w:color w:val="4D4D4D"/>
+          <w:sz w:val="24"/>
+          <w:szCs w:val="24"/>
+          <w:lang w:val="en-US"/>
+        </w:rPr>
+        <w:t xml:space="preserve"> data </w:t>
+      </w:r>
+      <w:proofErr w:type="spellStart"/>
+      <w:r>
+        <w:rPr>
+          <w:rFonts w:eastAsia="Times New Roman" w:cstheme="minorHAnsi"/>
+          <w:noProof w:val="0"/>
+          <w:color w:val="4D4D4D"/>
+          <w:sz w:val="24"/>
+          <w:szCs w:val="24"/>
+          <w:lang w:val="en-US"/>
+        </w:rPr>
+        <w:t>dari</w:t>
+      </w:r>
+      <w:proofErr w:type="spellEnd"/>
+      <w:r>
+        <w:rPr>
+          <w:rFonts w:eastAsia="Times New Roman" w:cstheme="minorHAnsi"/>
+          <w:noProof w:val="0"/>
+          <w:color w:val="4D4D4D"/>
+          <w:sz w:val="24"/>
+          <w:szCs w:val="24"/>
+          <w:lang w:val="en-US"/>
+        </w:rPr>
+        <w:t xml:space="preserve"> </w:t>
       </w:r>
       <w:r>
         <w:rPr>
@@ -2221,7 +2407,127 @@
           <w:szCs w:val="24"/>
           <w:lang w:val="en-US"/>
         </w:rPr>
-        <w:t xml:space="preserve"> Sebuah model pada dasarnya adalah sebuah tabel </w:t>
+        <w:t xml:space="preserve"> </w:t>
+      </w:r>
+      <w:proofErr w:type="spellStart"/>
+      <w:r>
+        <w:rPr>
+          <w:rFonts w:eastAsia="Times New Roman" w:cstheme="minorHAnsi"/>
+          <w:noProof w:val="0"/>
+          <w:color w:val="4D4D4D"/>
+          <w:sz w:val="24"/>
+          <w:szCs w:val="24"/>
+          <w:lang w:val="en-US"/>
+        </w:rPr>
+        <w:t>Sebuah</w:t>
+      </w:r>
+      <w:proofErr w:type="spellEnd"/>
+      <w:r>
+        <w:rPr>
+          <w:rFonts w:eastAsia="Times New Roman" w:cstheme="minorHAnsi"/>
+          <w:noProof w:val="0"/>
+          <w:color w:val="4D4D4D"/>
+          <w:sz w:val="24"/>
+          <w:szCs w:val="24"/>
+          <w:lang w:val="en-US"/>
+        </w:rPr>
+        <w:t xml:space="preserve"> model pada </w:t>
+      </w:r>
+      <w:proofErr w:type="spellStart"/>
+      <w:r>
+        <w:rPr>
+          <w:rFonts w:eastAsia="Times New Roman" w:cstheme="minorHAnsi"/>
+          <w:noProof w:val="0"/>
+          <w:color w:val="4D4D4D"/>
+          <w:sz w:val="24"/>
+          <w:szCs w:val="24"/>
+          <w:lang w:val="en-US"/>
+        </w:rPr>
+        <w:t>dasarnya</w:t>
+      </w:r>
+      <w:proofErr w:type="spellEnd"/>
+      <w:r>
+        <w:rPr>
+          <w:rFonts w:eastAsia="Times New Roman" w:cstheme="minorHAnsi"/>
+          <w:noProof w:val="0"/>
+          <w:color w:val="4D4D4D"/>
+          <w:sz w:val="24"/>
+          <w:szCs w:val="24"/>
+          <w:lang w:val="en-US"/>
+        </w:rPr>
+        <w:t xml:space="preserve"> </w:t>
+      </w:r>
+      <w:proofErr w:type="spellStart"/>
+      <w:r>
+        <w:rPr>
+          <w:rFonts w:eastAsia="Times New Roman" w:cstheme="minorHAnsi"/>
+          <w:noProof w:val="0"/>
+          <w:color w:val="4D4D4D"/>
+          <w:sz w:val="24"/>
+          <w:szCs w:val="24"/>
+          <w:lang w:val="en-US"/>
+        </w:rPr>
+        <w:t>adalah</w:t>
+      </w:r>
+      <w:proofErr w:type="spellEnd"/>
+      <w:r>
+        <w:rPr>
+          <w:rFonts w:eastAsia="Times New Roman" w:cstheme="minorHAnsi"/>
+          <w:noProof w:val="0"/>
+          <w:color w:val="4D4D4D"/>
+          <w:sz w:val="24"/>
+          <w:szCs w:val="24"/>
+          <w:lang w:val="en-US"/>
+        </w:rPr>
+        <w:t xml:space="preserve"> </w:t>
+      </w:r>
+      <w:proofErr w:type="spellStart"/>
+      <w:r>
+        <w:rPr>
+          <w:rFonts w:eastAsia="Times New Roman" w:cstheme="minorHAnsi"/>
+          <w:noProof w:val="0"/>
+          <w:color w:val="4D4D4D"/>
+          <w:sz w:val="24"/>
+          <w:szCs w:val="24"/>
+          <w:lang w:val="en-US"/>
+        </w:rPr>
+        <w:t>sebuah</w:t>
+      </w:r>
+      <w:proofErr w:type="spellEnd"/>
+      <w:r>
+        <w:rPr>
+          <w:rFonts w:eastAsia="Times New Roman" w:cstheme="minorHAnsi"/>
+          <w:noProof w:val="0"/>
+          <w:color w:val="4D4D4D"/>
+          <w:sz w:val="24"/>
+          <w:szCs w:val="24"/>
+          <w:lang w:val="en-US"/>
+        </w:rPr>
+        <w:t xml:space="preserve"> </w:t>
+      </w:r>
+      <w:proofErr w:type="spellStart"/>
+      <w:r>
+        <w:rPr>
+          <w:rFonts w:eastAsia="Times New Roman" w:cstheme="minorHAnsi"/>
+          <w:noProof w:val="0"/>
+          <w:color w:val="4D4D4D"/>
+          <w:sz w:val="24"/>
+          <w:szCs w:val="24"/>
+          <w:lang w:val="en-US"/>
+        </w:rPr>
+        <w:t>tabel</w:t>
+      </w:r>
+      <w:proofErr w:type="spellEnd"/>
+      <w:r>
+        <w:rPr>
+          <w:rFonts w:eastAsia="Times New Roman" w:cstheme="minorHAnsi"/>
+          <w:noProof w:val="0"/>
+          <w:color w:val="4D4D4D"/>
+          <w:sz w:val="24"/>
+          <w:szCs w:val="24"/>
+          <w:lang w:val="en-US"/>
+        </w:rPr>
+        <w:t xml:space="preserve"> </w:t>
       </w:r>
       <w:r>
         <w:rPr>
@@ -2278,8 +2584,37 @@
           <w:lang w:val="en-US"/>
         </w:rPr>
         <w:lastRenderedPageBreak/>
-        <w:t>View &amp; URLconf – </w:t>
-      </w:r>
+        <w:t xml:space="preserve">View &amp; </w:t>
+      </w:r>
+      <w:proofErr w:type="spellStart"/>
+      <w:r>
+        <w:rPr>
+          <w:rFonts w:eastAsia="Times New Roman" w:cstheme="minorHAnsi"/>
+          <w:b/>
+          <w:bCs/>
+          <w:noProof w:val="0"/>
+          <w:color w:val="4D4D4D"/>
+          <w:sz w:val="24"/>
+          <w:szCs w:val="24"/>
+          <w:lang w:val="en-US"/>
+        </w:rPr>
+        <w:t>URLconf</w:t>
+      </w:r>
+      <w:proofErr w:type="spellEnd"/>
+      <w:r>
+        <w:rPr>
+          <w:rFonts w:eastAsia="Times New Roman" w:cstheme="minorHAnsi"/>
+          <w:b/>
+          <w:bCs/>
+          <w:noProof w:val="0"/>
+          <w:color w:val="4D4D4D"/>
+          <w:sz w:val="24"/>
+          <w:szCs w:val="24"/>
+          <w:lang w:val="en-US"/>
+        </w:rPr>
+        <w:t xml:space="preserve"> – </w:t>
+      </w:r>
+      <w:proofErr w:type="spellStart"/>
       <w:r>
         <w:rPr>
           <w:rFonts w:eastAsia="Times New Roman" w:cstheme="minorHAnsi"/>
@@ -2289,8 +2624,9 @@
           <w:szCs w:val="24"/>
           <w:lang w:val="en-US"/>
         </w:rPr>
-        <w:t>Ini adalah “</w:t>
-      </w:r>
+        <w:t>Ini</w:t>
+      </w:r>
+      <w:proofErr w:type="spellEnd"/>
       <w:r>
         <w:rPr>
           <w:rFonts w:eastAsia="Times New Roman" w:cstheme="minorHAnsi"/>
@@ -2300,8 +2636,9 @@
           <w:szCs w:val="24"/>
           <w:lang w:val="en-US"/>
         </w:rPr>
-        <w:t>c</w:t>
-      </w:r>
+        <w:t xml:space="preserve"> </w:t>
+      </w:r>
+      <w:proofErr w:type="spellStart"/>
       <w:r>
         <w:rPr>
           <w:rFonts w:eastAsia="Times New Roman" w:cstheme="minorHAnsi"/>
@@ -2311,8 +2648,9 @@
           <w:szCs w:val="24"/>
           <w:lang w:val="en-US"/>
         </w:rPr>
-        <w:t xml:space="preserve">ontroller” milik Django. View dan URLconf bertugas untuk mendistribusikan data dari </w:t>
-      </w:r>
+        <w:t>adalah</w:t>
+      </w:r>
+      <w:proofErr w:type="spellEnd"/>
       <w:r>
         <w:rPr>
           <w:rFonts w:eastAsia="Times New Roman" w:cstheme="minorHAnsi"/>
@@ -2322,7 +2660,7 @@
           <w:szCs w:val="24"/>
           <w:lang w:val="en-US"/>
         </w:rPr>
-        <w:t>m</w:t>
+        <w:t xml:space="preserve"> “</w:t>
       </w:r>
       <w:r>
         <w:rPr>
@@ -2333,7 +2671,7 @@
           <w:szCs w:val="24"/>
           <w:lang w:val="en-US"/>
         </w:rPr>
-        <w:t xml:space="preserve">odel menuju </w:t>
+        <w:t>c</w:t>
       </w:r>
       <w:r>
         <w:rPr>
@@ -2344,8 +2682,9 @@
           <w:szCs w:val="24"/>
           <w:lang w:val="en-US"/>
         </w:rPr>
-        <w:t>t</w:t>
-      </w:r>
+        <w:t xml:space="preserve">ontroller” </w:t>
+      </w:r>
+      <w:proofErr w:type="spellStart"/>
       <w:r>
         <w:rPr>
           <w:rFonts w:eastAsia="Times New Roman" w:cstheme="minorHAnsi"/>
@@ -2355,7 +2694,327 @@
           <w:szCs w:val="24"/>
           <w:lang w:val="en-US"/>
         </w:rPr>
-        <w:t xml:space="preserve">emplate, atau sebaliknya menerima permintaan data dari </w:t>
+        <w:t>milik</w:t>
+      </w:r>
+      <w:proofErr w:type="spellEnd"/>
+      <w:r>
+        <w:rPr>
+          <w:rFonts w:eastAsia="Times New Roman" w:cstheme="minorHAnsi"/>
+          <w:noProof w:val="0"/>
+          <w:color w:val="4D4D4D"/>
+          <w:sz w:val="24"/>
+          <w:szCs w:val="24"/>
+          <w:lang w:val="en-US"/>
+        </w:rPr>
+        <w:t xml:space="preserve"> Django. View dan </w:t>
+      </w:r>
+      <w:proofErr w:type="spellStart"/>
+      <w:r>
+        <w:rPr>
+          <w:rFonts w:eastAsia="Times New Roman" w:cstheme="minorHAnsi"/>
+          <w:noProof w:val="0"/>
+          <w:color w:val="4D4D4D"/>
+          <w:sz w:val="24"/>
+          <w:szCs w:val="24"/>
+          <w:lang w:val="en-US"/>
+        </w:rPr>
+        <w:t>URLconf</w:t>
+      </w:r>
+      <w:proofErr w:type="spellEnd"/>
+      <w:r>
+        <w:rPr>
+          <w:rFonts w:eastAsia="Times New Roman" w:cstheme="minorHAnsi"/>
+          <w:noProof w:val="0"/>
+          <w:color w:val="4D4D4D"/>
+          <w:sz w:val="24"/>
+          <w:szCs w:val="24"/>
+          <w:lang w:val="en-US"/>
+        </w:rPr>
+        <w:t xml:space="preserve"> </w:t>
+      </w:r>
+      <w:proofErr w:type="spellStart"/>
+      <w:r>
+        <w:rPr>
+          <w:rFonts w:eastAsia="Times New Roman" w:cstheme="minorHAnsi"/>
+          <w:noProof w:val="0"/>
+          <w:color w:val="4D4D4D"/>
+          <w:sz w:val="24"/>
+          <w:szCs w:val="24"/>
+          <w:lang w:val="en-US"/>
+        </w:rPr>
+        <w:t>bertugas</w:t>
+      </w:r>
+      <w:proofErr w:type="spellEnd"/>
+      <w:r>
+        <w:rPr>
+          <w:rFonts w:eastAsia="Times New Roman" w:cstheme="minorHAnsi"/>
+          <w:noProof w:val="0"/>
+          <w:color w:val="4D4D4D"/>
+          <w:sz w:val="24"/>
+          <w:szCs w:val="24"/>
+          <w:lang w:val="en-US"/>
+        </w:rPr>
+        <w:t xml:space="preserve"> </w:t>
+      </w:r>
+      <w:proofErr w:type="spellStart"/>
+      <w:r>
+        <w:rPr>
+          <w:rFonts w:eastAsia="Times New Roman" w:cstheme="minorHAnsi"/>
+          <w:noProof w:val="0"/>
+          <w:color w:val="4D4D4D"/>
+          <w:sz w:val="24"/>
+          <w:szCs w:val="24"/>
+          <w:lang w:val="en-US"/>
+        </w:rPr>
+        <w:t>untuk</w:t>
+      </w:r>
+      <w:proofErr w:type="spellEnd"/>
+      <w:r>
+        <w:rPr>
+          <w:rFonts w:eastAsia="Times New Roman" w:cstheme="minorHAnsi"/>
+          <w:noProof w:val="0"/>
+          <w:color w:val="4D4D4D"/>
+          <w:sz w:val="24"/>
+          <w:szCs w:val="24"/>
+          <w:lang w:val="en-US"/>
+        </w:rPr>
+        <w:t xml:space="preserve"> </w:t>
+      </w:r>
+      <w:proofErr w:type="spellStart"/>
+      <w:r>
+        <w:rPr>
+          <w:rFonts w:eastAsia="Times New Roman" w:cstheme="minorHAnsi"/>
+          <w:noProof w:val="0"/>
+          <w:color w:val="4D4D4D"/>
+          <w:sz w:val="24"/>
+          <w:szCs w:val="24"/>
+          <w:lang w:val="en-US"/>
+        </w:rPr>
+        <w:t>mendistribusikan</w:t>
+      </w:r>
+      <w:proofErr w:type="spellEnd"/>
+      <w:r>
+        <w:rPr>
+          <w:rFonts w:eastAsia="Times New Roman" w:cstheme="minorHAnsi"/>
+          <w:noProof w:val="0"/>
+          <w:color w:val="4D4D4D"/>
+          <w:sz w:val="24"/>
+          <w:szCs w:val="24"/>
+          <w:lang w:val="en-US"/>
+        </w:rPr>
+        <w:t xml:space="preserve"> data </w:t>
+      </w:r>
+      <w:proofErr w:type="spellStart"/>
+      <w:r>
+        <w:rPr>
+          <w:rFonts w:eastAsia="Times New Roman" w:cstheme="minorHAnsi"/>
+          <w:noProof w:val="0"/>
+          <w:color w:val="4D4D4D"/>
+          <w:sz w:val="24"/>
+          <w:szCs w:val="24"/>
+          <w:lang w:val="en-US"/>
+        </w:rPr>
+        <w:t>dari</w:t>
+      </w:r>
+      <w:proofErr w:type="spellEnd"/>
+      <w:r>
+        <w:rPr>
+          <w:rFonts w:eastAsia="Times New Roman" w:cstheme="minorHAnsi"/>
+          <w:noProof w:val="0"/>
+          <w:color w:val="4D4D4D"/>
+          <w:sz w:val="24"/>
+          <w:szCs w:val="24"/>
+          <w:lang w:val="en-US"/>
+        </w:rPr>
+        <w:t xml:space="preserve"> </w:t>
+      </w:r>
+      <w:r>
+        <w:rPr>
+          <w:rFonts w:eastAsia="Times New Roman" w:cstheme="minorHAnsi"/>
+          <w:noProof w:val="0"/>
+          <w:color w:val="4D4D4D"/>
+          <w:sz w:val="24"/>
+          <w:szCs w:val="24"/>
+          <w:lang w:val="en-US"/>
+        </w:rPr>
+        <w:t>m</w:t>
+      </w:r>
+      <w:r>
+        <w:rPr>
+          <w:rFonts w:eastAsia="Times New Roman" w:cstheme="minorHAnsi"/>
+          <w:noProof w:val="0"/>
+          <w:color w:val="4D4D4D"/>
+          <w:sz w:val="24"/>
+          <w:szCs w:val="24"/>
+          <w:lang w:val="en-US"/>
+        </w:rPr>
+        <w:t xml:space="preserve">odel </w:t>
+      </w:r>
+      <w:proofErr w:type="spellStart"/>
+      <w:r>
+        <w:rPr>
+          <w:rFonts w:eastAsia="Times New Roman" w:cstheme="minorHAnsi"/>
+          <w:noProof w:val="0"/>
+          <w:color w:val="4D4D4D"/>
+          <w:sz w:val="24"/>
+          <w:szCs w:val="24"/>
+          <w:lang w:val="en-US"/>
+        </w:rPr>
+        <w:t>menuju</w:t>
+      </w:r>
+      <w:proofErr w:type="spellEnd"/>
+      <w:r>
+        <w:rPr>
+          <w:rFonts w:eastAsia="Times New Roman" w:cstheme="minorHAnsi"/>
+          <w:noProof w:val="0"/>
+          <w:color w:val="4D4D4D"/>
+          <w:sz w:val="24"/>
+          <w:szCs w:val="24"/>
+          <w:lang w:val="en-US"/>
+        </w:rPr>
+        <w:t xml:space="preserve"> </w:t>
+      </w:r>
+      <w:r>
+        <w:rPr>
+          <w:rFonts w:eastAsia="Times New Roman" w:cstheme="minorHAnsi"/>
+          <w:noProof w:val="0"/>
+          <w:color w:val="4D4D4D"/>
+          <w:sz w:val="24"/>
+          <w:szCs w:val="24"/>
+          <w:lang w:val="en-US"/>
+        </w:rPr>
+        <w:t>t</w:t>
+      </w:r>
+      <w:r>
+        <w:rPr>
+          <w:rFonts w:eastAsia="Times New Roman" w:cstheme="minorHAnsi"/>
+          <w:noProof w:val="0"/>
+          <w:color w:val="4D4D4D"/>
+          <w:sz w:val="24"/>
+          <w:szCs w:val="24"/>
+          <w:lang w:val="en-US"/>
+        </w:rPr>
+        <w:t xml:space="preserve">emplate, </w:t>
+      </w:r>
+      <w:proofErr w:type="spellStart"/>
+      <w:r>
+        <w:rPr>
+          <w:rFonts w:eastAsia="Times New Roman" w:cstheme="minorHAnsi"/>
+          <w:noProof w:val="0"/>
+          <w:color w:val="4D4D4D"/>
+          <w:sz w:val="24"/>
+          <w:szCs w:val="24"/>
+          <w:lang w:val="en-US"/>
+        </w:rPr>
+        <w:t>atau</w:t>
+      </w:r>
+      <w:proofErr w:type="spellEnd"/>
+      <w:r>
+        <w:rPr>
+          <w:rFonts w:eastAsia="Times New Roman" w:cstheme="minorHAnsi"/>
+          <w:noProof w:val="0"/>
+          <w:color w:val="4D4D4D"/>
+          <w:sz w:val="24"/>
+          <w:szCs w:val="24"/>
+          <w:lang w:val="en-US"/>
+        </w:rPr>
+        <w:t xml:space="preserve"> </w:t>
+      </w:r>
+      <w:proofErr w:type="spellStart"/>
+      <w:r>
+        <w:rPr>
+          <w:rFonts w:eastAsia="Times New Roman" w:cstheme="minorHAnsi"/>
+          <w:noProof w:val="0"/>
+          <w:color w:val="4D4D4D"/>
+          <w:sz w:val="24"/>
+          <w:szCs w:val="24"/>
+          <w:lang w:val="en-US"/>
+        </w:rPr>
+        <w:t>sebaliknya</w:t>
+      </w:r>
+      <w:proofErr w:type="spellEnd"/>
+      <w:r>
+        <w:rPr>
+          <w:rFonts w:eastAsia="Times New Roman" w:cstheme="minorHAnsi"/>
+          <w:noProof w:val="0"/>
+          <w:color w:val="4D4D4D"/>
+          <w:sz w:val="24"/>
+          <w:szCs w:val="24"/>
+          <w:lang w:val="en-US"/>
+        </w:rPr>
+        <w:t xml:space="preserve"> </w:t>
+      </w:r>
+      <w:proofErr w:type="spellStart"/>
+      <w:r>
+        <w:rPr>
+          <w:rFonts w:eastAsia="Times New Roman" w:cstheme="minorHAnsi"/>
+          <w:noProof w:val="0"/>
+          <w:color w:val="4D4D4D"/>
+          <w:sz w:val="24"/>
+          <w:szCs w:val="24"/>
+          <w:lang w:val="en-US"/>
+        </w:rPr>
+        <w:t>menerima</w:t>
+      </w:r>
+      <w:proofErr w:type="spellEnd"/>
+      <w:r>
+        <w:rPr>
+          <w:rFonts w:eastAsia="Times New Roman" w:cstheme="minorHAnsi"/>
+          <w:noProof w:val="0"/>
+          <w:color w:val="4D4D4D"/>
+          <w:sz w:val="24"/>
+          <w:szCs w:val="24"/>
+          <w:lang w:val="en-US"/>
+        </w:rPr>
+        <w:t xml:space="preserve"> </w:t>
+      </w:r>
+      <w:proofErr w:type="spellStart"/>
+      <w:r>
+        <w:rPr>
+          <w:rFonts w:eastAsia="Times New Roman" w:cstheme="minorHAnsi"/>
+          <w:noProof w:val="0"/>
+          <w:color w:val="4D4D4D"/>
+          <w:sz w:val="24"/>
+          <w:szCs w:val="24"/>
+          <w:lang w:val="en-US"/>
+        </w:rPr>
+        <w:t>permintaan</w:t>
+      </w:r>
+      <w:proofErr w:type="spellEnd"/>
+      <w:r>
+        <w:rPr>
+          <w:rFonts w:eastAsia="Times New Roman" w:cstheme="minorHAnsi"/>
+          <w:noProof w:val="0"/>
+          <w:color w:val="4D4D4D"/>
+          <w:sz w:val="24"/>
+          <w:szCs w:val="24"/>
+          <w:lang w:val="en-US"/>
+        </w:rPr>
+        <w:t xml:space="preserve"> data </w:t>
+      </w:r>
+      <w:proofErr w:type="spellStart"/>
+      <w:r>
+        <w:rPr>
+          <w:rFonts w:eastAsia="Times New Roman" w:cstheme="minorHAnsi"/>
+          <w:noProof w:val="0"/>
+          <w:color w:val="4D4D4D"/>
+          <w:sz w:val="24"/>
+          <w:szCs w:val="24"/>
+          <w:lang w:val="en-US"/>
+        </w:rPr>
+        <w:t>dari</w:t>
+      </w:r>
+      <w:proofErr w:type="spellEnd"/>
+      <w:r>
+        <w:rPr>
+          <w:rFonts w:eastAsia="Times New Roman" w:cstheme="minorHAnsi"/>
+          <w:noProof w:val="0"/>
+          <w:color w:val="4D4D4D"/>
+          <w:sz w:val="24"/>
+          <w:szCs w:val="24"/>
+          <w:lang w:val="en-US"/>
+        </w:rPr>
+        <w:t xml:space="preserve"> </w:t>
       </w:r>
       <w:r>
         <w:rPr>
@@ -2379,7 +3038,31 @@
           <w:szCs w:val="24"/>
           <w:lang w:val="en-US"/>
         </w:rPr>
-        <w:t xml:space="preserve"> atau </w:t>
+        <w:t xml:space="preserve"> </w:t>
+      </w:r>
+      <w:proofErr w:type="spellStart"/>
+      <w:r>
+        <w:rPr>
+          <w:rFonts w:eastAsia="Times New Roman" w:cstheme="minorHAnsi"/>
+          <w:noProof w:val="0"/>
+          <w:color w:val="4D4D4D"/>
+          <w:sz w:val="24"/>
+          <w:szCs w:val="24"/>
+          <w:lang w:val="en-US"/>
+        </w:rPr>
+        <w:t>atau</w:t>
+      </w:r>
+      <w:proofErr w:type="spellEnd"/>
+      <w:r>
+        <w:rPr>
+          <w:rFonts w:eastAsia="Times New Roman" w:cstheme="minorHAnsi"/>
+          <w:noProof w:val="0"/>
+          <w:color w:val="4D4D4D"/>
+          <w:sz w:val="24"/>
+          <w:szCs w:val="24"/>
+          <w:lang w:val="en-US"/>
+        </w:rPr>
+        <w:t xml:space="preserve"> </w:t>
       </w:r>
       <w:r>
         <w:rPr>
@@ -2437,6 +3120,7 @@
         </w:rPr>
         <w:t>Template – </w:t>
       </w:r>
+      <w:proofErr w:type="spellStart"/>
       <w:r>
         <w:rPr>
           <w:rFonts w:eastAsia="Times New Roman" w:cstheme="minorHAnsi"/>
@@ -2446,8 +3130,9 @@
           <w:szCs w:val="24"/>
           <w:lang w:val="en-US"/>
         </w:rPr>
-        <w:t>Inilah “</w:t>
-      </w:r>
+        <w:t>Inilah</w:t>
+      </w:r>
+      <w:proofErr w:type="spellEnd"/>
       <w:r>
         <w:rPr>
           <w:rFonts w:eastAsia="Times New Roman" w:cstheme="minorHAnsi"/>
@@ -2457,8 +3142,10 @@
           <w:szCs w:val="24"/>
           <w:lang w:val="en-US"/>
         </w:rPr>
-        <w:t>v</w:t>
-      </w:r>
+        <w:t xml:space="preserve"> “</w:t>
+      </w:r>
+      <w:proofErr w:type="spellStart"/>
+      <w:proofErr w:type="gramStart"/>
       <w:r>
         <w:rPr>
           <w:rFonts w:eastAsia="Times New Roman" w:cstheme="minorHAnsi"/>
@@ -2468,7 +3155,175 @@
           <w:szCs w:val="24"/>
           <w:lang w:val="en-US"/>
         </w:rPr>
-        <w:t xml:space="preserve">iew”nya Django. Template di sini tugasnya untuk menampilkan data yang diterima dari </w:t>
+        <w:t>v</w:t>
+      </w:r>
+      <w:r>
+        <w:rPr>
+          <w:rFonts w:eastAsia="Times New Roman" w:cstheme="minorHAnsi"/>
+          <w:noProof w:val="0"/>
+          <w:color w:val="4D4D4D"/>
+          <w:sz w:val="24"/>
+          <w:szCs w:val="24"/>
+          <w:lang w:val="en-US"/>
+        </w:rPr>
+        <w:t>iew”nya</w:t>
+      </w:r>
+      <w:proofErr w:type="spellEnd"/>
+      <w:proofErr w:type="gramEnd"/>
+      <w:r>
+        <w:rPr>
+          <w:rFonts w:eastAsia="Times New Roman" w:cstheme="minorHAnsi"/>
+          <w:noProof w:val="0"/>
+          <w:color w:val="4D4D4D"/>
+          <w:sz w:val="24"/>
+          <w:szCs w:val="24"/>
+          <w:lang w:val="en-US"/>
+        </w:rPr>
+        <w:t xml:space="preserve"> Django. Template di </w:t>
+      </w:r>
+      <w:proofErr w:type="spellStart"/>
+      <w:r>
+        <w:rPr>
+          <w:rFonts w:eastAsia="Times New Roman" w:cstheme="minorHAnsi"/>
+          <w:noProof w:val="0"/>
+          <w:color w:val="4D4D4D"/>
+          <w:sz w:val="24"/>
+          <w:szCs w:val="24"/>
+          <w:lang w:val="en-US"/>
+        </w:rPr>
+        <w:t>sini</w:t>
+      </w:r>
+      <w:proofErr w:type="spellEnd"/>
+      <w:r>
+        <w:rPr>
+          <w:rFonts w:eastAsia="Times New Roman" w:cstheme="minorHAnsi"/>
+          <w:noProof w:val="0"/>
+          <w:color w:val="4D4D4D"/>
+          <w:sz w:val="24"/>
+          <w:szCs w:val="24"/>
+          <w:lang w:val="en-US"/>
+        </w:rPr>
+        <w:t xml:space="preserve"> </w:t>
+      </w:r>
+      <w:proofErr w:type="spellStart"/>
+      <w:r>
+        <w:rPr>
+          <w:rFonts w:eastAsia="Times New Roman" w:cstheme="minorHAnsi"/>
+          <w:noProof w:val="0"/>
+          <w:color w:val="4D4D4D"/>
+          <w:sz w:val="24"/>
+          <w:szCs w:val="24"/>
+          <w:lang w:val="en-US"/>
+        </w:rPr>
+        <w:t>tugasnya</w:t>
+      </w:r>
+      <w:proofErr w:type="spellEnd"/>
+      <w:r>
+        <w:rPr>
+          <w:rFonts w:eastAsia="Times New Roman" w:cstheme="minorHAnsi"/>
+          <w:noProof w:val="0"/>
+          <w:color w:val="4D4D4D"/>
+          <w:sz w:val="24"/>
+          <w:szCs w:val="24"/>
+          <w:lang w:val="en-US"/>
+        </w:rPr>
+        <w:t xml:space="preserve"> </w:t>
+      </w:r>
+      <w:proofErr w:type="spellStart"/>
+      <w:r>
+        <w:rPr>
+          <w:rFonts w:eastAsia="Times New Roman" w:cstheme="minorHAnsi"/>
+          <w:noProof w:val="0"/>
+          <w:color w:val="4D4D4D"/>
+          <w:sz w:val="24"/>
+          <w:szCs w:val="24"/>
+          <w:lang w:val="en-US"/>
+        </w:rPr>
+        <w:t>untuk</w:t>
+      </w:r>
+      <w:proofErr w:type="spellEnd"/>
+      <w:r>
+        <w:rPr>
+          <w:rFonts w:eastAsia="Times New Roman" w:cstheme="minorHAnsi"/>
+          <w:noProof w:val="0"/>
+          <w:color w:val="4D4D4D"/>
+          <w:sz w:val="24"/>
+          <w:szCs w:val="24"/>
+          <w:lang w:val="en-US"/>
+        </w:rPr>
+        <w:t xml:space="preserve"> </w:t>
+      </w:r>
+      <w:proofErr w:type="spellStart"/>
+      <w:r>
+        <w:rPr>
+          <w:rFonts w:eastAsia="Times New Roman" w:cstheme="minorHAnsi"/>
+          <w:noProof w:val="0"/>
+          <w:color w:val="4D4D4D"/>
+          <w:sz w:val="24"/>
+          <w:szCs w:val="24"/>
+          <w:lang w:val="en-US"/>
+        </w:rPr>
+        <w:t>menampilkan</w:t>
+      </w:r>
+      <w:proofErr w:type="spellEnd"/>
+      <w:r>
+        <w:rPr>
+          <w:rFonts w:eastAsia="Times New Roman" w:cstheme="minorHAnsi"/>
+          <w:noProof w:val="0"/>
+          <w:color w:val="4D4D4D"/>
+          <w:sz w:val="24"/>
+          <w:szCs w:val="24"/>
+          <w:lang w:val="en-US"/>
+        </w:rPr>
+        <w:t xml:space="preserve"> data yang </w:t>
+      </w:r>
+      <w:proofErr w:type="spellStart"/>
+      <w:r>
+        <w:rPr>
+          <w:rFonts w:eastAsia="Times New Roman" w:cstheme="minorHAnsi"/>
+          <w:noProof w:val="0"/>
+          <w:color w:val="4D4D4D"/>
+          <w:sz w:val="24"/>
+          <w:szCs w:val="24"/>
+          <w:lang w:val="en-US"/>
+        </w:rPr>
+        <w:t>diterima</w:t>
+      </w:r>
+      <w:proofErr w:type="spellEnd"/>
+      <w:r>
+        <w:rPr>
+          <w:rFonts w:eastAsia="Times New Roman" w:cstheme="minorHAnsi"/>
+          <w:noProof w:val="0"/>
+          <w:color w:val="4D4D4D"/>
+          <w:sz w:val="24"/>
+          <w:szCs w:val="24"/>
+          <w:lang w:val="en-US"/>
+        </w:rPr>
+        <w:t xml:space="preserve"> </w:t>
+      </w:r>
+      <w:proofErr w:type="spellStart"/>
+      <w:r>
+        <w:rPr>
+          <w:rFonts w:eastAsia="Times New Roman" w:cstheme="minorHAnsi"/>
+          <w:noProof w:val="0"/>
+          <w:color w:val="4D4D4D"/>
+          <w:sz w:val="24"/>
+          <w:szCs w:val="24"/>
+          <w:lang w:val="en-US"/>
+        </w:rPr>
+        <w:t>dari</w:t>
+      </w:r>
+      <w:proofErr w:type="spellEnd"/>
+      <w:r>
+        <w:rPr>
+          <w:rFonts w:eastAsia="Times New Roman" w:cstheme="minorHAnsi"/>
+          <w:noProof w:val="0"/>
+          <w:color w:val="4D4D4D"/>
+          <w:sz w:val="24"/>
+          <w:szCs w:val="24"/>
+          <w:lang w:val="en-US"/>
+        </w:rPr>
+        <w:t xml:space="preserve"> </w:t>
       </w:r>
       <w:r>
         <w:rPr>
@@ -2492,7 +3347,79 @@
           <w:szCs w:val="24"/>
           <w:lang w:val="en-US"/>
         </w:rPr>
-        <w:t xml:space="preserve">, sesuai perintah yang diinputkan oleh </w:t>
+        <w:t xml:space="preserve">, </w:t>
+      </w:r>
+      <w:proofErr w:type="spellStart"/>
+      <w:r>
+        <w:rPr>
+          <w:rFonts w:eastAsia="Times New Roman" w:cstheme="minorHAnsi"/>
+          <w:noProof w:val="0"/>
+          <w:color w:val="4D4D4D"/>
+          <w:sz w:val="24"/>
+          <w:szCs w:val="24"/>
+          <w:lang w:val="en-US"/>
+        </w:rPr>
+        <w:t>sesuai</w:t>
+      </w:r>
+      <w:proofErr w:type="spellEnd"/>
+      <w:r>
+        <w:rPr>
+          <w:rFonts w:eastAsia="Times New Roman" w:cstheme="minorHAnsi"/>
+          <w:noProof w:val="0"/>
+          <w:color w:val="4D4D4D"/>
+          <w:sz w:val="24"/>
+          <w:szCs w:val="24"/>
+          <w:lang w:val="en-US"/>
+        </w:rPr>
+        <w:t xml:space="preserve"> </w:t>
+      </w:r>
+      <w:proofErr w:type="spellStart"/>
+      <w:r>
+        <w:rPr>
+          <w:rFonts w:eastAsia="Times New Roman" w:cstheme="minorHAnsi"/>
+          <w:noProof w:val="0"/>
+          <w:color w:val="4D4D4D"/>
+          <w:sz w:val="24"/>
+          <w:szCs w:val="24"/>
+          <w:lang w:val="en-US"/>
+        </w:rPr>
+        <w:t>perintah</w:t>
+      </w:r>
+      <w:proofErr w:type="spellEnd"/>
+      <w:r>
+        <w:rPr>
+          <w:rFonts w:eastAsia="Times New Roman" w:cstheme="minorHAnsi"/>
+          <w:noProof w:val="0"/>
+          <w:color w:val="4D4D4D"/>
+          <w:sz w:val="24"/>
+          <w:szCs w:val="24"/>
+          <w:lang w:val="en-US"/>
+        </w:rPr>
+        <w:t xml:space="preserve"> yang </w:t>
+      </w:r>
+      <w:proofErr w:type="spellStart"/>
+      <w:r>
+        <w:rPr>
+          <w:rFonts w:eastAsia="Times New Roman" w:cstheme="minorHAnsi"/>
+          <w:noProof w:val="0"/>
+          <w:color w:val="4D4D4D"/>
+          <w:sz w:val="24"/>
+          <w:szCs w:val="24"/>
+          <w:lang w:val="en-US"/>
+        </w:rPr>
+        <w:t>diinputkan</w:t>
+      </w:r>
+      <w:proofErr w:type="spellEnd"/>
+      <w:r>
+        <w:rPr>
+          <w:rFonts w:eastAsia="Times New Roman" w:cstheme="minorHAnsi"/>
+          <w:noProof w:val="0"/>
+          <w:color w:val="4D4D4D"/>
+          <w:sz w:val="24"/>
+          <w:szCs w:val="24"/>
+          <w:lang w:val="en-US"/>
+        </w:rPr>
+        <w:t xml:space="preserve"> oleh </w:t>
       </w:r>
       <w:r>
         <w:rPr>
@@ -2596,6 +3523,7 @@
         <w:pStyle w:val="ListParagraph"/>
         <w:spacing w:line="360" w:lineRule="auto"/>
         <w:ind w:firstLine="360"/>
+        <w:jc w:val="both"/>
         <w:rPr>
           <w:b/>
           <w:bCs/>
@@ -5554,7 +6482,23 @@
           <w:sz w:val="24"/>
           <w:szCs w:val="24"/>
         </w:rPr>
-        <w:t xml:space="preserve">Pengujian program dilakukan dengan Blackbox testing oleh </w:t>
+        <w:t xml:space="preserve">Pengujian program dilakukan dengan </w:t>
+      </w:r>
+      <w:r>
+        <w:rPr>
+          <w:i/>
+          <w:iCs/>
+          <w:sz w:val="24"/>
+          <w:szCs w:val="24"/>
+        </w:rPr>
+        <w:t>Blackbox testing</w:t>
+      </w:r>
+      <w:r>
+        <w:rPr>
+          <w:sz w:val="24"/>
+          <w:szCs w:val="24"/>
+        </w:rPr>
+        <w:t xml:space="preserve"> oleh </w:t>
       </w:r>
       <w:r>
         <w:rPr>

</xml_diff>